<commit_message>
liaison site pc et phone
</commit_message>
<xml_diff>
--- a/Cours/SQL.docx
+++ b/Cours/SQL.docx
@@ -6385,6 +6385,117 @@
             </a:graphic>
           </wp:inline>
         </w:drawing>
+      </w:r>
+    </w:p>
+    <w:p>
+      <w:pPr>
+        <w:pStyle w:val="common"/>
+      </w:pPr>
+    </w:p>
+    <w:p>
+      <w:pPr>
+        <w:pStyle w:val="common"/>
+      </w:pPr>
+    </w:p>
+    <w:p>
+      <w:pPr>
+        <w:pStyle w:val="common"/>
+        <w:rPr>
+          <w:b/>
+          <w:color w:val="5B9BD5" w:themeColor="accent1"/>
+        </w:rPr>
+      </w:pPr>
+      <w:r>
+        <w:rPr>
+          <w:b/>
+          <w:color w:val="5B9BD5" w:themeColor="accent1"/>
+        </w:rPr>
+        <w:lastRenderedPageBreak/>
+        <w:t>Créer une table virtuel qui conservera les modifications choisis :</w:t>
+      </w:r>
+    </w:p>
+    <w:p>
+      <w:pPr>
+        <w:pStyle w:val="common"/>
+      </w:pPr>
+    </w:p>
+    <w:p>
+      <w:pPr>
+        <w:pStyle w:val="common"/>
+      </w:pPr>
+      <w:r>
+        <w:rPr>
+          <w:noProof/>
+          <w:lang w:eastAsia="fr-FR"/>
+        </w:rPr>
+        <w:drawing>
+          <wp:inline distT="0" distB="0" distL="0" distR="0" wp14:anchorId="3B07A833" wp14:editId="68586E4B">
+            <wp:extent cx="5760720" cy="284480"/>
+            <wp:effectExtent l="0" t="0" r="0" b="1270"/>
+            <wp:docPr id="31" name="Image 31"/>
+            <wp:cNvGraphicFramePr>
+              <a:graphicFrameLocks xmlns:a="http://schemas.openxmlformats.org/drawingml/2006/main" noChangeAspect="1"/>
+            </wp:cNvGraphicFramePr>
+            <a:graphic xmlns:a="http://schemas.openxmlformats.org/drawingml/2006/main">
+              <a:graphicData uri="http://schemas.openxmlformats.org/drawingml/2006/picture">
+                <pic:pic xmlns:pic="http://schemas.openxmlformats.org/drawingml/2006/picture">
+                  <pic:nvPicPr>
+                    <pic:cNvPr id="1" name=""/>
+                    <pic:cNvPicPr/>
+                  </pic:nvPicPr>
+                  <pic:blipFill>
+                    <a:blip r:embed="rId36"/>
+                    <a:stretch>
+                      <a:fillRect/>
+                    </a:stretch>
+                  </pic:blipFill>
+                  <pic:spPr>
+                    <a:xfrm>
+                      <a:off x="0" y="0"/>
+                      <a:ext cx="5760720" cy="284480"/>
+                    </a:xfrm>
+                    <a:prstGeom prst="rect">
+                      <a:avLst/>
+                    </a:prstGeom>
+                  </pic:spPr>
+                </pic:pic>
+              </a:graphicData>
+            </a:graphic>
+          </wp:inline>
+        </w:drawing>
+      </w:r>
+    </w:p>
+    <w:p>
+      <w:pPr>
+        <w:pStyle w:val="common"/>
+        <w:rPr>
+          <w:b/>
+          <w:color w:val="5B9BD5" w:themeColor="accent1"/>
+        </w:rPr>
+      </w:pPr>
+    </w:p>
+    <w:p>
+      <w:pPr>
+        <w:pStyle w:val="common"/>
+        <w:rPr>
+          <w:b/>
+          <w:color w:val="5B9BD5" w:themeColor="accent1"/>
+        </w:rPr>
+      </w:pPr>
+      <w:r>
+        <w:rPr>
+          <w:b/>
+          <w:color w:val="5B9BD5" w:themeColor="accent1"/>
+        </w:rPr>
+        <w:t>SHOW CREATE VIEW nomdelatablevirtuel ;</w:t>
+      </w:r>
+    </w:p>
+    <w:p>
+      <w:pPr>
+        <w:pStyle w:val="common"/>
+      </w:pPr>
+      <w:r>
+        <w:t>Permet de voir comment la table à était crée.</w:t>
       </w:r>
       <w:bookmarkStart w:id="0" w:name="_GoBack"/>
       <w:bookmarkEnd w:id="0"/>

</xml_diff>